<commit_message>
Plano de Ensino [0.8]
</commit_message>
<xml_diff>
--- a/2018.2/documentos/Plano de Ensino (Linguagens Formais e Autômatos 2018.2).docx
+++ b/2018.2/documentos/Plano de Ensino (Linguagens Formais e Autômatos 2018.2).docx
@@ -3127,31 +3127,29 @@
                       <w:szCs w:val="22"/>
                       <w:lang w:eastAsia="pt-BR"/>
                     </w:rPr>
-                    <w:t xml:space="preserve">Autômatos Finitos </w:t>
-                  </w:r>
-                  <w:proofErr w:type="spellStart"/>
-                  <w:r>
-                    <w:rPr>
-                      <w:rFonts w:ascii="Calibri" w:eastAsia="Times New Roman" w:hAnsi="Calibri"/>
-                      <w:color w:val="000000"/>
-                      <w:kern w:val="0"/>
-                      <w:sz w:val="22"/>
-                      <w:szCs w:val="22"/>
-                      <w:lang w:eastAsia="pt-BR"/>
-                    </w:rPr>
-                    <w:t>Deteminísticos</w:t>
-                  </w:r>
-                  <w:proofErr w:type="spellEnd"/>
-                  <w:r>
-                    <w:rPr>
-                      <w:rFonts w:ascii="Calibri" w:eastAsia="Times New Roman" w:hAnsi="Calibri"/>
-                      <w:color w:val="000000"/>
-                      <w:kern w:val="0"/>
-                      <w:sz w:val="22"/>
-                      <w:szCs w:val="22"/>
-                      <w:lang w:eastAsia="pt-BR"/>
-                    </w:rPr>
-                    <w:t>.</w:t>
+                    <w:t>Autômatos Finitos Dete</w:t>
+                  </w:r>
+                  <w:r>
+                    <w:rPr>
+                      <w:rFonts w:ascii="Calibri" w:eastAsia="Times New Roman" w:hAnsi="Calibri"/>
+                      <w:color w:val="000000"/>
+                      <w:kern w:val="0"/>
+                      <w:sz w:val="22"/>
+                      <w:szCs w:val="22"/>
+                      <w:lang w:eastAsia="pt-BR"/>
+                    </w:rPr>
+                    <w:t>r</w:t>
+                  </w:r>
+                  <w:r>
+                    <w:rPr>
+                      <w:rFonts w:ascii="Calibri" w:eastAsia="Times New Roman" w:hAnsi="Calibri"/>
+                      <w:color w:val="000000"/>
+                      <w:kern w:val="0"/>
+                      <w:sz w:val="22"/>
+                      <w:szCs w:val="22"/>
+                      <w:lang w:eastAsia="pt-BR"/>
+                    </w:rPr>
+                    <w:t>minísticos.</w:t>
                   </w:r>
                 </w:p>
               </w:tc>
@@ -4505,30 +4503,21 @@
                       <w:szCs w:val="22"/>
                       <w:lang w:eastAsia="pt-BR"/>
                     </w:rPr>
-                    <w:t>Autômatos Finitos Dete</w:t>
-                  </w:r>
-                  <w:r>
-                    <w:rPr>
-                      <w:rFonts w:ascii="Calibri" w:eastAsia="Times New Roman" w:hAnsi="Calibri"/>
-                      <w:color w:val="000000"/>
-                      <w:kern w:val="0"/>
-                      <w:sz w:val="22"/>
-                      <w:szCs w:val="22"/>
-                      <w:lang w:eastAsia="pt-BR"/>
-                    </w:rPr>
-                    <w:t>r</w:t>
-                  </w:r>
-                  <w:r>
-                    <w:rPr>
-                      <w:rFonts w:ascii="Calibri" w:eastAsia="Times New Roman" w:hAnsi="Calibri"/>
-                      <w:color w:val="000000"/>
-                      <w:kern w:val="0"/>
-                      <w:sz w:val="22"/>
-                      <w:szCs w:val="22"/>
-                      <w:lang w:eastAsia="pt-BR"/>
-                    </w:rPr>
-                    <w:t>minísticos.</w:t>
-                  </w:r>
+                    <w:t>Autômato Finito Não-Determinísticos</w:t>
+                  </w:r>
+                  <w:r>
+                    <w:rPr>
+                      <w:rFonts w:ascii="Calibri" w:eastAsia="Times New Roman" w:hAnsi="Calibri"/>
+                      <w:color w:val="000000"/>
+                      <w:kern w:val="0"/>
+                      <w:sz w:val="22"/>
+                      <w:szCs w:val="22"/>
+                      <w:lang w:eastAsia="pt-BR"/>
+                    </w:rPr>
+                    <w:t>.</w:t>
+                  </w:r>
+                  <w:bookmarkStart w:id="0" w:name="_GoBack"/>
+                  <w:bookmarkEnd w:id="0"/>
                 </w:p>
               </w:tc>
             </w:tr>
@@ -4841,7 +4830,18 @@
                       <w:szCs w:val="22"/>
                       <w:lang w:eastAsia="pt-BR"/>
                     </w:rPr>
-                    <w:t>Autômato Finito Não-Determinismo.</w:t>
+                    <w:t>Autômato Finito Não-Determinísticos</w:t>
+                  </w:r>
+                  <w:r>
+                    <w:rPr>
+                      <w:rFonts w:ascii="Calibri" w:eastAsia="Times New Roman" w:hAnsi="Calibri"/>
+                      <w:color w:val="000000"/>
+                      <w:kern w:val="0"/>
+                      <w:sz w:val="22"/>
+                      <w:szCs w:val="22"/>
+                      <w:lang w:eastAsia="pt-BR"/>
+                    </w:rPr>
+                    <w:t>.</w:t>
                   </w:r>
                 </w:p>
               </w:tc>
@@ -5349,7 +5349,18 @@
                       <w:szCs w:val="22"/>
                       <w:lang w:eastAsia="pt-BR"/>
                     </w:rPr>
-                    <w:t>Autômato Finito Não-Determinismo.</w:t>
+                    <w:t>Autômato Finito Não-Determinísticos</w:t>
+                  </w:r>
+                  <w:r>
+                    <w:rPr>
+                      <w:rFonts w:ascii="Calibri" w:eastAsia="Times New Roman" w:hAnsi="Calibri"/>
+                      <w:color w:val="000000"/>
+                      <w:kern w:val="0"/>
+                      <w:sz w:val="22"/>
+                      <w:szCs w:val="22"/>
+                      <w:lang w:eastAsia="pt-BR"/>
+                    </w:rPr>
+                    <w:t>.</w:t>
                   </w:r>
                 </w:p>
               </w:tc>
@@ -10580,7 +10591,7 @@
                         <v:shape id="_x0000_i1025" type="#_x0000_t75" style="width:149.4pt;height:21.15pt" o:ole="">
                           <v:imagedata r:id="rId7" o:title=""/>
                         </v:shape>
-                        <o:OLEObject Type="Embed" ProgID="Equation.3" ShapeID="_x0000_i1025" DrawAspect="Content" ObjectID="_1595839148" r:id="rId8"/>
+                        <o:OLEObject Type="Embed" ProgID="Equation.3" ShapeID="_x0000_i1025" DrawAspect="Content" ObjectID="_1595851509" r:id="rId8"/>
                       </w:object>
                     </w:r>
                   </w:p>
@@ -10629,7 +10640,7 @@
                         <v:shape id="_x0000_i1026" type="#_x0000_t75" alt="" style="width:329.4pt;height:45.9pt" o:ole="">
                           <v:imagedata r:id="rId9" o:title=""/>
                         </v:shape>
-                        <o:OLEObject Type="Embed" ProgID="Equation.3" ShapeID="_x0000_i1026" DrawAspect="Content" ObjectID="_1595839149" r:id="rId10"/>
+                        <o:OLEObject Type="Embed" ProgID="Equation.3" ShapeID="_x0000_i1026" DrawAspect="Content" ObjectID="_1595851510" r:id="rId10"/>
                       </w:object>
                     </w:r>
                   </w:p>
@@ -12113,8 +12124,6 @@
         </w:placeholder>
       </w:sdtPr>
       <w:sdtContent>
-        <w:bookmarkStart w:id="0" w:name="_GoBack" w:displacedByCustomXml="prev"/>
-        <w:bookmarkEnd w:id="0" w:displacedByCustomXml="prev"/>
         <w:p>
           <w:pPr>
             <w:spacing w:line="200" w:lineRule="atLeast"/>
@@ -12377,7 +12386,7 @@
         <w:noProof/>
         <w:sz w:val="18"/>
       </w:rPr>
-      <w:t>1</w:t>
+      <w:t>6</w:t>
     </w:r>
     <w:r>
       <w:rPr>
@@ -15166,7 +15175,7 @@
 </file>
 
 <file path=customXml/itemProps1.xml><?xml version="1.0" encoding="utf-8"?>
-<ds:datastoreItem xmlns:ds="http://schemas.openxmlformats.org/officeDocument/2006/customXml" ds:itemID="{141C9136-2B4A-4176-9B62-77062E9C7B59}">
+<ds:datastoreItem xmlns:ds="http://schemas.openxmlformats.org/officeDocument/2006/customXml" ds:itemID="{3E80303B-389B-4646-9F2A-008B35A0AED3}">
   <ds:schemaRefs>
     <ds:schemaRef ds:uri="http://schemas.openxmlformats.org/officeDocument/2006/bibliography"/>
   </ds:schemaRefs>

</xml_diff>

<commit_message>
Plano de Ensino [0.9]
</commit_message>
<xml_diff>
--- a/2018.2/documentos/Plano de Ensino (Linguagens Formais e Autômatos 2018.2).docx
+++ b/2018.2/documentos/Plano de Ensino (Linguagens Formais e Autômatos 2018.2).docx
@@ -3306,7 +3306,29 @@
                       <w:szCs w:val="22"/>
                       <w:lang w:eastAsia="pt-BR"/>
                     </w:rPr>
-                    <w:t>Apresentação de Exercício-Bônus (Reposição).</w:t>
+                    <w:t>Apresentaçã</w:t>
+                  </w:r>
+                  <w:r>
+                    <w:rPr>
+                      <w:rFonts w:ascii="Calibri" w:eastAsia="Times New Roman" w:hAnsi="Calibri"/>
+                      <w:color w:val="3F3F76"/>
+                      <w:kern w:val="0"/>
+                      <w:sz w:val="22"/>
+                      <w:szCs w:val="22"/>
+                      <w:lang w:eastAsia="pt-BR"/>
+                    </w:rPr>
+                    <w:t>o de Exercício-Bônus</w:t>
+                  </w:r>
+                  <w:r>
+                    <w:rPr>
+                      <w:rFonts w:ascii="Calibri" w:eastAsia="Times New Roman" w:hAnsi="Calibri"/>
+                      <w:color w:val="3F3F76"/>
+                      <w:kern w:val="0"/>
+                      <w:sz w:val="22"/>
+                      <w:szCs w:val="22"/>
+                      <w:lang w:eastAsia="pt-BR"/>
+                    </w:rPr>
+                    <w:t>.</w:t>
                   </w:r>
                 </w:p>
               </w:tc>
@@ -3790,7 +3812,18 @@
                       <w:szCs w:val="22"/>
                       <w:lang w:eastAsia="pt-BR"/>
                     </w:rPr>
-                    <w:t xml:space="preserve">Resolução e entrega do </w:t>
+                    <w:t>Resolução e ent</w:t>
+                  </w:r>
+                  <w:r>
+                    <w:rPr>
+                      <w:rFonts w:ascii="Calibri" w:eastAsia="Times New Roman" w:hAnsi="Calibri"/>
+                      <w:color w:val="3F3F76"/>
+                      <w:kern w:val="0"/>
+                      <w:sz w:val="22"/>
+                      <w:szCs w:val="22"/>
+                      <w:lang w:eastAsia="pt-BR"/>
+                    </w:rPr>
+                    <w:t xml:space="preserve">rega do </w:t>
                   </w:r>
                   <w:proofErr w:type="spellStart"/>
                   <w:r>
@@ -3814,7 +3847,18 @@
                       <w:szCs w:val="22"/>
                       <w:lang w:eastAsia="pt-BR"/>
                     </w:rPr>
-                    <w:t xml:space="preserve"> 1 (Reposição).</w:t>
+                    <w:t xml:space="preserve"> 1</w:t>
+                  </w:r>
+                  <w:r>
+                    <w:rPr>
+                      <w:rFonts w:ascii="Calibri" w:eastAsia="Times New Roman" w:hAnsi="Calibri"/>
+                      <w:color w:val="3F3F76"/>
+                      <w:kern w:val="0"/>
+                      <w:sz w:val="22"/>
+                      <w:szCs w:val="22"/>
+                      <w:lang w:eastAsia="pt-BR"/>
+                    </w:rPr>
+                    <w:t>.</w:t>
                   </w:r>
                 </w:p>
               </w:tc>
@@ -4346,7 +4390,29 @@
                       <w:szCs w:val="22"/>
                       <w:lang w:eastAsia="pt-BR"/>
                     </w:rPr>
-                    <w:t>Apresentação de Exercício-Bônus (Reposição).</w:t>
+                    <w:t>Apresentaçã</w:t>
+                  </w:r>
+                  <w:r>
+                    <w:rPr>
+                      <w:rFonts w:ascii="Calibri" w:eastAsia="Times New Roman" w:hAnsi="Calibri"/>
+                      <w:color w:val="3F3F76"/>
+                      <w:kern w:val="0"/>
+                      <w:sz w:val="22"/>
+                      <w:szCs w:val="22"/>
+                      <w:lang w:eastAsia="pt-BR"/>
+                    </w:rPr>
+                    <w:t>o de Exercício-Bônus</w:t>
+                  </w:r>
+                  <w:r>
+                    <w:rPr>
+                      <w:rFonts w:ascii="Calibri" w:eastAsia="Times New Roman" w:hAnsi="Calibri"/>
+                      <w:color w:val="3F3F76"/>
+                      <w:kern w:val="0"/>
+                      <w:sz w:val="22"/>
+                      <w:szCs w:val="22"/>
+                      <w:lang w:eastAsia="pt-BR"/>
+                    </w:rPr>
+                    <w:t>.</w:t>
                   </w:r>
                 </w:p>
               </w:tc>
@@ -9281,7 +9347,46 @@
                 <w:rFonts w:ascii="Arial" w:hAnsi="Arial" w:cs="Arial"/>
                 <w:bCs/>
               </w:rPr>
-              <w:t>Obs.: Cada entrada do cronograma corresponde a 2 horas-aula.</w:t>
+              <w:t>Obs.: (i) cada entrada do cronograma corresponde a um encontro de 2 horas-aula; (</w:t>
+            </w:r>
+            <w:proofErr w:type="spellStart"/>
+            <w:r>
+              <w:rPr>
+                <w:rFonts w:ascii="Arial" w:hAnsi="Arial" w:cs="Arial"/>
+                <w:bCs/>
+              </w:rPr>
+              <w:t>ii</w:t>
+            </w:r>
+            <w:proofErr w:type="spellEnd"/>
+            <w:r>
+              <w:rPr>
+                <w:rFonts w:ascii="Arial" w:hAnsi="Arial" w:cs="Arial"/>
+                <w:bCs/>
+              </w:rPr>
+              <w:t>) as entradas em amarelo são encontros que serão cancelados; e (</w:t>
+            </w:r>
+            <w:proofErr w:type="spellStart"/>
+            <w:r>
+              <w:rPr>
+                <w:rFonts w:ascii="Arial" w:hAnsi="Arial" w:cs="Arial"/>
+                <w:bCs/>
+              </w:rPr>
+              <w:t>iii</w:t>
+            </w:r>
+            <w:proofErr w:type="spellEnd"/>
+            <w:r>
+              <w:rPr>
+                <w:rFonts w:ascii="Arial" w:hAnsi="Arial" w:cs="Arial"/>
+                <w:bCs/>
+              </w:rPr>
+              <w:t>) as entradas em laranja são encontros de reposição</w:t>
+            </w:r>
+            <w:r>
+              <w:rPr>
+                <w:rFonts w:ascii="Arial" w:hAnsi="Arial" w:cs="Arial"/>
+                <w:bCs/>
+              </w:rPr>
+              <w:t>.</w:t>
             </w:r>
           </w:p>
           <w:sdt>
@@ -9468,6 +9573,8 @@
                       </w:rPr>
                       <w:t>- Aplicação de listas de exercícios;</w:t>
                     </w:r>
+                    <w:bookmarkStart w:id="0" w:name="_GoBack"/>
+                    <w:bookmarkEnd w:id="0"/>
                   </w:p>
                   <w:p>
                     <w:pPr>
@@ -9980,6 +10087,7 @@
                         <w:rFonts w:ascii="Arial" w:hAnsi="Arial" w:cs="Arial"/>
                         <w:bCs/>
                       </w:rPr>
+                      <w:lastRenderedPageBreak/>
                       <w:t xml:space="preserve">- Segundo </w:t>
                     </w:r>
                     <w:proofErr w:type="spellStart"/>
@@ -10076,7 +10184,6 @@
                         <w:rFonts w:ascii="Arial" w:hAnsi="Arial" w:cs="Arial"/>
                         <w:bCs/>
                       </w:rPr>
-                      <w:lastRenderedPageBreak/>
                       <w:t xml:space="preserve">- Quarto </w:t>
                     </w:r>
                     <w:proofErr w:type="spellStart"/>
@@ -10586,10 +10693,10 @@
                           <v:path o:extrusionok="f" gradientshapeok="t" o:connecttype="rect"/>
                           <o:lock v:ext="edit" aspectratio="t"/>
                         </v:shapetype>
-                        <v:shape id="_x0000_i1025" type="#_x0000_t75" style="width:149.3pt;height:21.1pt" o:ole="">
+                        <v:shape id="_x0000_i1025" type="#_x0000_t75" style="width:149.2pt;height:21.2pt" o:ole="">
                           <v:imagedata r:id="rId7" o:title=""/>
                         </v:shape>
-                        <o:OLEObject Type="Embed" ProgID="Equation.3" ShapeID="_x0000_i1025" DrawAspect="Content" ObjectID="_1595931793" r:id="rId8"/>
+                        <o:OLEObject Type="Embed" ProgID="Equation.3" ShapeID="_x0000_i1025" DrawAspect="Content" ObjectID="_1596025512" r:id="rId8"/>
                       </w:object>
                     </w:r>
                   </w:p>
@@ -10635,10 +10742,10 @@
                         <w:position w:val="-30"/>
                       </w:rPr>
                       <w:object w:dxaOrig="5179" w:dyaOrig="720">
-                        <v:shape id="_x0000_i1026" type="#_x0000_t75" alt="" style="width:329.3pt;height:46.1pt" o:ole="">
+                        <v:shape id="_x0000_i1026" type="#_x0000_t75" alt="" style="width:329.4pt;height:45.65pt" o:ole="">
                           <v:imagedata r:id="rId9" o:title=""/>
                         </v:shape>
-                        <o:OLEObject Type="Embed" ProgID="Equation.3" ShapeID="_x0000_i1026" DrawAspect="Content" ObjectID="_1595931794" r:id="rId10"/>
+                        <o:OLEObject Type="Embed" ProgID="Equation.3" ShapeID="_x0000_i1026" DrawAspect="Content" ObjectID="_1596025513" r:id="rId10"/>
                       </w:object>
                     </w:r>
                   </w:p>
@@ -10751,8 +10858,6 @@
                       </w:rPr>
                       <w:t>2</w:t>
                     </w:r>
-                    <w:bookmarkStart w:id="0" w:name="_GoBack"/>
-                    <w:bookmarkEnd w:id="0"/>
                     <w:r>
                       <w:rPr>
                         <w:rFonts w:ascii="Arial" w:hAnsi="Arial" w:cs="Arial"/>
@@ -11193,7 +11298,15 @@
                     <w:rFonts w:ascii="Arial" w:hAnsi="Arial" w:cs="Arial"/>
                     <w:bCs/>
                   </w:rPr>
-                  <w:t>Os resultados das avaliações serão divulgados através do SIGAA e/ou ferramentas online.</w:t>
+                  <w:t xml:space="preserve">Os resultados das avaliações serão divulgados através do SIGAA e/ou ferramentas </w:t>
+                </w:r>
+                <w:r>
+                  <w:rPr>
+                    <w:rFonts w:ascii="Arial" w:hAnsi="Arial" w:cs="Arial"/>
+                    <w:bCs/>
+                  </w:rPr>
+                  <w:lastRenderedPageBreak/>
+                  <w:t>online.</w:t>
                 </w:r>
               </w:p>
               <w:p>
@@ -12393,7 +12506,7 @@
         <w:noProof/>
         <w:sz w:val="18"/>
       </w:rPr>
-      <w:t>5</w:t>
+      <w:t>4</w:t>
     </w:r>
     <w:r>
       <w:rPr>
@@ -12418,7 +12531,7 @@
           <w:noProof/>
           <w:sz w:val="18"/>
         </w:rPr>
-        <w:t>6</w:t>
+        <w:t>7</w:t>
       </w:r>
     </w:fldSimple>
   </w:p>
@@ -15182,7 +15295,7 @@
 </file>
 
 <file path=customXml/itemProps1.xml><?xml version="1.0" encoding="utf-8"?>
-<ds:datastoreItem xmlns:ds="http://schemas.openxmlformats.org/officeDocument/2006/customXml" ds:itemID="{EDC39E8C-FA76-420D-9688-814F2251BA87}">
+<ds:datastoreItem xmlns:ds="http://schemas.openxmlformats.org/officeDocument/2006/customXml" ds:itemID="{69809DD9-53F8-4C15-8185-E57CDAD2ECB2}">
   <ds:schemaRefs>
     <ds:schemaRef ds:uri="http://schemas.openxmlformats.org/officeDocument/2006/bibliography"/>
   </ds:schemaRefs>

</xml_diff>

<commit_message>
Plano de Ensino [0.95]
</commit_message>
<xml_diff>
--- a/2018.2/documentos/Plano de Ensino (Linguagens Formais e Autômatos 2018.2).docx
+++ b/2018.2/documentos/Plano de Ensino (Linguagens Formais e Autômatos 2018.2).docx
@@ -172,6 +172,7 @@
                 </w:placeholder>
                 <w:text/>
               </w:sdtPr>
+              <w:sdtEndPr/>
               <w:sdtContent>
                 <w:r>
                   <w:rPr>
@@ -226,6 +227,7 @@
                 </w:placeholder>
                 <w:text/>
               </w:sdtPr>
+              <w:sdtEndPr/>
               <w:sdtContent>
                 <w:r>
                   <w:rPr>
@@ -279,6 +281,7 @@
                 </w:placeholder>
                 <w:text/>
               </w:sdtPr>
+              <w:sdtEndPr/>
               <w:sdtContent>
                 <w:r>
                   <w:rPr>
@@ -323,6 +326,7 @@
                 </w:placeholder>
                 <w:text/>
               </w:sdtPr>
+              <w:sdtEndPr/>
               <w:sdtContent>
                 <w:r>
                   <w:rPr>
@@ -352,6 +356,7 @@
                 </w:placeholder>
                 <w:text/>
               </w:sdtPr>
+              <w:sdtEndPr/>
               <w:sdtContent>
                 <w:r>
                   <w:rPr>
@@ -398,6 +403,7 @@
                 </w:placeholder>
                 <w:text/>
               </w:sdtPr>
+              <w:sdtEndPr/>
               <w:sdtContent>
                 <w:r>
                   <w:rPr>
@@ -449,6 +455,7 @@
                 </w:placeholder>
                 <w:text/>
               </w:sdtPr>
+              <w:sdtEndPr/>
               <w:sdtContent>
                 <w:r>
                   <w:rPr>
@@ -496,6 +503,7 @@
                 </w:placeholder>
                 <w:text/>
               </w:sdtPr>
+              <w:sdtEndPr/>
               <w:sdtContent>
                 <w:r>
                   <w:rPr>
@@ -545,6 +553,7 @@
                 <w:docPart w:val="E059FA64AF7C47029DB092221E735220"/>
               </w:placeholder>
             </w:sdtPr>
+            <w:sdtEndPr/>
             <w:sdtContent>
               <w:p>
                 <w:pPr>
@@ -9379,14 +9388,7 @@
                 <w:rFonts w:ascii="Arial" w:hAnsi="Arial" w:cs="Arial"/>
                 <w:bCs/>
               </w:rPr>
-              <w:t>) as entradas em laranja são encontros de reposição</w:t>
-            </w:r>
-            <w:r>
-              <w:rPr>
-                <w:rFonts w:ascii="Arial" w:hAnsi="Arial" w:cs="Arial"/>
-                <w:bCs/>
-              </w:rPr>
-              <w:t>.</w:t>
+              <w:t>) as entradas em laranja são encontros de reposição.</w:t>
             </w:r>
           </w:p>
           <w:sdt>
@@ -9400,6 +9402,7 @@
                 <w:docPart w:val="616B97EE05BC454FAA735A9570463279"/>
               </w:placeholder>
             </w:sdtPr>
+            <w:sdtEndPr/>
             <w:sdtContent>
               <w:p>
                 <w:pPr>
@@ -9467,6 +9470,7 @@
                 <w:docPart w:val="CE7AA436412747DD946CF71F38C534E1"/>
               </w:placeholder>
             </w:sdtPr>
+            <w:sdtEndPr/>
             <w:sdtContent>
               <w:sdt>
                 <w:sdtPr>
@@ -9479,6 +9483,7 @@
                     <w:docPart w:val="81BA3A057E9C4187900EFCCFCF3F3926"/>
                   </w:placeholder>
                 </w:sdtPr>
+                <w:sdtEndPr/>
                 <w:sdtContent>
                   <w:p>
                     <w:pPr>
@@ -9573,8 +9578,6 @@
                       </w:rPr>
                       <w:t>- Aplicação de listas de exercícios;</w:t>
                     </w:r>
-                    <w:bookmarkStart w:id="0" w:name="_GoBack"/>
-                    <w:bookmarkEnd w:id="0"/>
                   </w:p>
                   <w:p>
                     <w:pPr>
@@ -9729,6 +9732,7 @@
                 <w:docPart w:val="3CC4E7D3C0864E35AE83CA0D0FBD26E2"/>
               </w:placeholder>
             </w:sdtPr>
+            <w:sdtEndPr/>
             <w:sdtContent>
               <w:sdt>
                 <w:sdtPr>
@@ -9741,6 +9745,7 @@
                     <w:docPart w:val="68D8728D68004CC090A443F427E3847F"/>
                   </w:placeholder>
                 </w:sdtPr>
+                <w:sdtEndPr/>
                 <w:sdtContent>
                   <w:p>
                     <w:pPr>
@@ -9884,6 +9889,7 @@
                 <w:docPart w:val="782A43FAC7B6496AB0431D0F9DD83FDB"/>
               </w:placeholder>
             </w:sdtPr>
+            <w:sdtEndPr/>
             <w:sdtContent>
               <w:sdt>
                 <w:sdtPr>
@@ -9896,6 +9902,7 @@
                     <w:docPart w:val="FC147DC1A9D34B76B2B895C3A17F4CA8"/>
                   </w:placeholder>
                 </w:sdtPr>
+                <w:sdtEndPr/>
                 <w:sdtContent>
                   <w:p>
                     <w:pPr>
@@ -10693,10 +10700,10 @@
                           <v:path o:extrusionok="f" gradientshapeok="t" o:connecttype="rect"/>
                           <o:lock v:ext="edit" aspectratio="t"/>
                         </v:shapetype>
-                        <v:shape id="_x0000_i1025" type="#_x0000_t75" style="width:149.2pt;height:21.2pt" o:ole="">
+                        <v:shape id="_x0000_i1025" type="#_x0000_t75" style="width:149.4pt;height:21.15pt" o:ole="">
                           <v:imagedata r:id="rId7" o:title=""/>
                         </v:shape>
-                        <o:OLEObject Type="Embed" ProgID="Equation.3" ShapeID="_x0000_i1025" DrawAspect="Content" ObjectID="_1596025512" r:id="rId8"/>
+                        <o:OLEObject Type="Embed" ProgID="Equation.3" ShapeID="_x0000_i1025" DrawAspect="Content" ObjectID="_1596278315" r:id="rId8"/>
                       </w:object>
                     </w:r>
                   </w:p>
@@ -10742,10 +10749,10 @@
                         <w:position w:val="-30"/>
                       </w:rPr>
                       <w:object w:dxaOrig="5179" w:dyaOrig="720">
-                        <v:shape id="_x0000_i1026" type="#_x0000_t75" alt="" style="width:329.4pt;height:45.65pt" o:ole="">
+                        <v:shape id="_x0000_i1026" type="#_x0000_t75" alt="" style="width:329.4pt;height:45.9pt" o:ole="">
                           <v:imagedata r:id="rId9" o:title=""/>
                         </v:shape>
-                        <o:OLEObject Type="Embed" ProgID="Equation.3" ShapeID="_x0000_i1026" DrawAspect="Content" ObjectID="_1596025513" r:id="rId10"/>
+                        <o:OLEObject Type="Embed" ProgID="Equation.3" ShapeID="_x0000_i1026" DrawAspect="Content" ObjectID="_1596278316" r:id="rId10"/>
                       </w:object>
                     </w:r>
                   </w:p>
@@ -10897,28 +10904,7 @@
                     <w:rFonts w:ascii="Arial" w:hAnsi="Arial" w:cs="Arial"/>
                     <w:bCs/>
                   </w:rPr>
-                  <w:t>14</w:t>
-                </w:r>
-                <w:r>
-                  <w:rPr>
-                    <w:rFonts w:ascii="Arial" w:hAnsi="Arial" w:cs="Arial"/>
-                    <w:bCs/>
-                  </w:rPr>
-                  <w:t>/0</w:t>
-                </w:r>
-                <w:r>
-                  <w:rPr>
-                    <w:rFonts w:ascii="Arial" w:hAnsi="Arial" w:cs="Arial"/>
-                    <w:bCs/>
-                  </w:rPr>
-                  <w:t>9</w:t>
-                </w:r>
-                <w:r>
-                  <w:rPr>
-                    <w:rFonts w:ascii="Arial" w:hAnsi="Arial" w:cs="Arial"/>
-                    <w:bCs/>
-                  </w:rPr>
-                  <w:t xml:space="preserve"> – </w:t>
+                  <w:t xml:space="preserve">14/09 – </w:t>
                 </w:r>
                 <w:proofErr w:type="spellStart"/>
                 <w:r>
@@ -10926,14 +10912,7 @@
                     <w:rFonts w:ascii="Arial" w:hAnsi="Arial" w:cs="Arial"/>
                     <w:bCs/>
                   </w:rPr>
-                  <w:t>Mini-</w:t>
-                </w:r>
-                <w:r>
-                  <w:rPr>
-                    <w:rFonts w:ascii="Arial" w:hAnsi="Arial" w:cs="Arial"/>
-                    <w:bCs/>
-                  </w:rPr>
-                  <w:t>Teste</w:t>
+                  <w:t>Mini-Teste</w:t>
                 </w:r>
                 <w:proofErr w:type="spellEnd"/>
                 <w:r>
@@ -10957,28 +10936,7 @@
                     <w:rFonts w:ascii="Arial" w:hAnsi="Arial" w:cs="Arial"/>
                     <w:bCs/>
                   </w:rPr>
-                  <w:t>05</w:t>
-                </w:r>
-                <w:r>
-                  <w:rPr>
-                    <w:rFonts w:ascii="Arial" w:hAnsi="Arial" w:cs="Arial"/>
-                    <w:bCs/>
-                  </w:rPr>
-                  <w:t>/</w:t>
-                </w:r>
-                <w:r>
-                  <w:rPr>
-                    <w:rFonts w:ascii="Arial" w:hAnsi="Arial" w:cs="Arial"/>
-                    <w:bCs/>
-                  </w:rPr>
-                  <w:t>10</w:t>
-                </w:r>
-                <w:r>
-                  <w:rPr>
-                    <w:rFonts w:ascii="Arial" w:hAnsi="Arial" w:cs="Arial"/>
-                    <w:bCs/>
-                  </w:rPr>
-                  <w:t xml:space="preserve"> – </w:t>
+                  <w:t xml:space="preserve">05/10 – </w:t>
                 </w:r>
                 <w:proofErr w:type="spellStart"/>
                 <w:r>
@@ -10986,14 +10944,7 @@
                     <w:rFonts w:ascii="Arial" w:hAnsi="Arial" w:cs="Arial"/>
                     <w:bCs/>
                   </w:rPr>
-                  <w:t>Mini-</w:t>
-                </w:r>
-                <w:r>
-                  <w:rPr>
-                    <w:rFonts w:ascii="Arial" w:hAnsi="Arial" w:cs="Arial"/>
-                    <w:bCs/>
-                  </w:rPr>
-                  <w:t>Teste</w:t>
+                  <w:t>Mini-Teste</w:t>
                 </w:r>
                 <w:proofErr w:type="spellEnd"/>
                 <w:r>
@@ -11017,28 +10968,7 @@
                     <w:rFonts w:ascii="Arial" w:hAnsi="Arial" w:cs="Arial"/>
                     <w:bCs/>
                   </w:rPr>
-                  <w:t>22</w:t>
-                </w:r>
-                <w:r>
-                  <w:rPr>
-                    <w:rFonts w:ascii="Arial" w:hAnsi="Arial" w:cs="Arial"/>
-                    <w:bCs/>
-                  </w:rPr>
-                  <w:t>/</w:t>
-                </w:r>
-                <w:r>
-                  <w:rPr>
-                    <w:rFonts w:ascii="Arial" w:hAnsi="Arial" w:cs="Arial"/>
-                    <w:bCs/>
-                  </w:rPr>
-                  <w:t>11</w:t>
-                </w:r>
-                <w:r>
-                  <w:rPr>
-                    <w:rFonts w:ascii="Arial" w:hAnsi="Arial" w:cs="Arial"/>
-                    <w:bCs/>
-                  </w:rPr>
-                  <w:t xml:space="preserve"> – </w:t>
+                  <w:t xml:space="preserve">22/11 – </w:t>
                 </w:r>
                 <w:proofErr w:type="spellStart"/>
                 <w:r>
@@ -11046,14 +10976,7 @@
                     <w:rFonts w:ascii="Arial" w:hAnsi="Arial" w:cs="Arial"/>
                     <w:bCs/>
                   </w:rPr>
-                  <w:t>Mini-</w:t>
-                </w:r>
-                <w:r>
-                  <w:rPr>
-                    <w:rFonts w:ascii="Arial" w:hAnsi="Arial" w:cs="Arial"/>
-                    <w:bCs/>
-                  </w:rPr>
-                  <w:t>Teste</w:t>
+                  <w:t>Mini-Teste</w:t>
                 </w:r>
                 <w:proofErr w:type="spellEnd"/>
                 <w:r>
@@ -11077,35 +11000,7 @@
                     <w:rFonts w:ascii="Arial" w:hAnsi="Arial" w:cs="Arial"/>
                     <w:bCs/>
                   </w:rPr>
-                  <w:t>30</w:t>
-                </w:r>
-                <w:r>
-                  <w:rPr>
-                    <w:rFonts w:ascii="Arial" w:hAnsi="Arial" w:cs="Arial"/>
-                    <w:bCs/>
-                  </w:rPr>
-                  <w:t>/</w:t>
-                </w:r>
-                <w:r>
-                  <w:rPr>
-                    <w:rFonts w:ascii="Arial" w:hAnsi="Arial" w:cs="Arial"/>
-                    <w:bCs/>
-                  </w:rPr>
-                  <w:t>11</w:t>
-                </w:r>
-                <w:r>
-                  <w:rPr>
-                    <w:rFonts w:ascii="Arial" w:hAnsi="Arial" w:cs="Arial"/>
-                    <w:bCs/>
-                  </w:rPr>
-                  <w:t xml:space="preserve"> – </w:t>
-                </w:r>
-                <w:r>
-                  <w:rPr>
-                    <w:rFonts w:ascii="Arial" w:hAnsi="Arial" w:cs="Arial"/>
-                    <w:bCs/>
-                  </w:rPr>
-                  <w:t>Prova (Parte 1)</w:t>
+                  <w:t>30/11 – Prova (Parte 1)</w:t>
                 </w:r>
               </w:p>
               <w:p>
@@ -11121,35 +11016,7 @@
                     <w:rFonts w:ascii="Arial" w:hAnsi="Arial" w:cs="Arial"/>
                     <w:bCs/>
                   </w:rPr>
-                  <w:t>07</w:t>
-                </w:r>
-                <w:r>
-                  <w:rPr>
-                    <w:rFonts w:ascii="Arial" w:hAnsi="Arial" w:cs="Arial"/>
-                    <w:bCs/>
-                  </w:rPr>
-                  <w:t>/</w:t>
-                </w:r>
-                <w:r>
-                  <w:rPr>
-                    <w:rFonts w:ascii="Arial" w:hAnsi="Arial" w:cs="Arial"/>
-                    <w:bCs/>
-                  </w:rPr>
-                  <w:t>12</w:t>
-                </w:r>
-                <w:r>
-                  <w:rPr>
-                    <w:rFonts w:ascii="Arial" w:hAnsi="Arial" w:cs="Arial"/>
-                    <w:bCs/>
-                  </w:rPr>
-                  <w:t xml:space="preserve"> – </w:t>
-                </w:r>
-                <w:r>
-                  <w:rPr>
-                    <w:rFonts w:ascii="Arial" w:hAnsi="Arial" w:cs="Arial"/>
-                    <w:bCs/>
-                  </w:rPr>
-                  <w:t>Prova (Parte 2)</w:t>
+                  <w:t>07/12 – Prova (Parte 2)</w:t>
                 </w:r>
               </w:p>
               <w:p>
@@ -11217,15 +11084,7 @@
                     <w:bCs/>
                     <w:i/>
                   </w:rPr>
-                  <w:t>V</w:t>
-                </w:r>
-                <w:r>
-                  <w:rPr>
-                    <w:rFonts w:ascii="Arial" w:hAnsi="Arial" w:cs="Arial"/>
-                    <w:bCs/>
-                    <w:i/>
-                  </w:rPr>
-                  <w:t>II</w:t>
+                  <w:t>VII</w:t>
                 </w:r>
                 <w:r>
                   <w:rPr>
@@ -11407,15 +11266,7 @@
                 <w:bCs/>
                 <w:i/>
               </w:rPr>
-              <w:t>VII</w:t>
-            </w:r>
-            <w:r>
-              <w:rPr>
-                <w:rFonts w:ascii="Arial" w:hAnsi="Arial" w:cs="Arial"/>
-                <w:bCs/>
-                <w:i/>
-              </w:rPr>
-              <w:t>I</w:t>
+              <w:t>VIII</w:t>
             </w:r>
             <w:r>
               <w:rPr>
@@ -11477,6 +11328,7 @@
                 <w:docPart w:val="924C37B50AA845CAADC0C8C14D4B3D2C"/>
               </w:placeholder>
             </w:sdtPr>
+            <w:sdtEndPr/>
             <w:sdtContent>
               <w:p>
                 <w:pPr>
@@ -11655,15 +11507,7 @@
                     <w:bCs/>
                     <w:i/>
                   </w:rPr>
-                  <w:t xml:space="preserve">Referências </w:t>
-                </w:r>
-                <w:r>
-                  <w:rPr>
-                    <w:rFonts w:ascii="Arial" w:hAnsi="Arial" w:cs="Arial"/>
-                    <w:bCs/>
-                    <w:i/>
-                  </w:rPr>
-                  <w:t>complementares</w:t>
+                  <w:t>Referências complementares</w:t>
                 </w:r>
               </w:p>
               <w:p>
@@ -12030,13 +11874,14 @@
                 </w:placeholder>
                 <w:text/>
               </w:sdtPr>
+              <w:sdtEndPr/>
               <w:sdtContent>
                 <w:r>
                   <w:rPr>
                     <w:rFonts w:ascii="Arial" w:hAnsi="Arial" w:cs="Arial"/>
                     <w:bCs/>
                   </w:rPr>
-                  <w:t>15</w:t>
+                  <w:t>20</w:t>
                 </w:r>
               </w:sdtContent>
             </w:sdt>
@@ -12080,6 +11925,7 @@
                   <w:listItem w:displayText="dezembro" w:value="dezembro"/>
                 </w:comboBox>
               </w:sdtPr>
+              <w:sdtEndPr/>
               <w:sdtContent>
                 <w:r>
                   <w:rPr>
@@ -12116,6 +11962,7 @@
                 </w:placeholder>
                 <w:text/>
               </w:sdtPr>
+              <w:sdtEndPr/>
               <w:sdtContent>
                 <w:r>
                   <w:rPr>
@@ -12212,6 +12059,7 @@
         </w:placeholder>
         <w:text/>
       </w:sdtPr>
+      <w:sdtEndPr/>
       <w:sdtContent>
         <w:p>
           <w:pPr>
@@ -12243,6 +12091,7 @@
           <w:docPart w:val="DefaultPlaceholder_1082065158"/>
         </w:placeholder>
       </w:sdtPr>
+      <w:sdtEndPr/>
       <w:sdtContent>
         <w:p>
           <w:pPr>
@@ -12288,6 +12137,7 @@
           <w:docPart w:val="DefaultPlaceholder_1082065158"/>
         </w:placeholder>
       </w:sdtPr>
+      <w:sdtEndPr/>
       <w:sdtContent>
         <w:p>
           <w:pPr>
@@ -12506,7 +12356,7 @@
         <w:noProof/>
         <w:sz w:val="18"/>
       </w:rPr>
-      <w:t>4</w:t>
+      <w:t>7</w:t>
     </w:r>
     <w:r>
       <w:rPr>
@@ -12523,17 +12373,33 @@
       </w:rPr>
       <w:t xml:space="preserve"> de </w:t>
     </w:r>
-    <w:fldSimple w:instr="NUMPAGES  \* Arabic  \* MERGEFORMAT">
-      <w:r>
-        <w:rPr>
-          <w:rFonts w:ascii="Arial" w:hAnsi="Arial" w:cs="Arial"/>
-          <w:b/>
-          <w:noProof/>
-          <w:sz w:val="18"/>
-        </w:rPr>
-        <w:t>7</w:t>
-      </w:r>
-    </w:fldSimple>
+    <w:r>
+      <w:fldChar w:fldCharType="begin"/>
+    </w:r>
+    <w:r>
+      <w:instrText>NUMPAGES  \* Arabic  \* MERGEFORMAT</w:instrText>
+    </w:r>
+    <w:r>
+      <w:fldChar w:fldCharType="separate"/>
+    </w:r>
+    <w:r>
+      <w:rPr>
+        <w:rFonts w:ascii="Arial" w:hAnsi="Arial" w:cs="Arial"/>
+        <w:b/>
+        <w:noProof/>
+        <w:sz w:val="18"/>
+      </w:rPr>
+      <w:t>7</w:t>
+    </w:r>
+    <w:r>
+      <w:rPr>
+        <w:rFonts w:ascii="Arial" w:hAnsi="Arial" w:cs="Arial"/>
+        <w:b/>
+        <w:noProof/>
+        <w:sz w:val="18"/>
+      </w:rPr>
+      <w:fldChar w:fldCharType="end"/>
+    </w:r>
   </w:p>
 </w:ftr>
 </file>
@@ -14068,6 +13934,8 @@
     <w:rsid w:val="00A1455E"/>
     <w:rsid w:val="00A840AC"/>
     <w:rsid w:val="00AF349F"/>
+    <w:rsid w:val="00B04A34"/>
+    <w:rsid w:val="00C73D87"/>
     <w:rsid w:val="00EB19D7"/>
     <w:rsid w:val="00F56773"/>
     <w:rsid w:val="00FA1F82"/>
@@ -15295,7 +15163,7 @@
 </file>
 
 <file path=customXml/itemProps1.xml><?xml version="1.0" encoding="utf-8"?>
-<ds:datastoreItem xmlns:ds="http://schemas.openxmlformats.org/officeDocument/2006/customXml" ds:itemID="{69809DD9-53F8-4C15-8185-E57CDAD2ECB2}">
+<ds:datastoreItem xmlns:ds="http://schemas.openxmlformats.org/officeDocument/2006/customXml" ds:itemID="{68F002AB-36A2-405A-83E0-8908DC50B6F0}">
   <ds:schemaRefs>
     <ds:schemaRef ds:uri="http://schemas.openxmlformats.org/officeDocument/2006/bibliography"/>
   </ds:schemaRefs>

</xml_diff>